<commit_message>
Báo cáo final final final
</commit_message>
<xml_diff>
--- a/LTTQ_Final.docx
+++ b/LTTQ_Final.docx
@@ -1,6 +1,6 @@
 
 <file path=word/document.xml><?xml version="1.0" encoding="utf-8"?>
-<w:document xmlns:wpc="http://schemas.microsoft.com/office/word/2010/wordprocessingCanvas" xmlns:cx="http://schemas.microsoft.com/office/drawing/2014/chartex" xmlns:cx1="http://schemas.microsoft.com/office/drawing/2015/9/8/chartex" xmlns:cx2="http://schemas.microsoft.com/office/drawing/2015/10/21/chartex" xmlns:cx3="http://schemas.microsoft.com/office/drawing/2016/5/9/chartex" xmlns:cx4="http://schemas.microsoft.com/office/drawing/2016/5/10/chartex" xmlns:cx5="http://schemas.microsoft.com/office/drawing/2016/5/11/chartex" xmlns:cx6="http://schemas.microsoft.com/office/drawing/2016/5/12/chartex" xmlns:cx7="http://schemas.microsoft.com/office/drawing/2016/5/13/chartex" xmlns:cx8="http://schemas.microsoft.com/office/drawing/2016/5/14/chartex" xmlns:mc="http://schemas.openxmlformats.org/markup-compatibility/2006" xmlns:aink="http://schemas.microsoft.com/office/drawing/2016/ink" xmlns:am3d="http://schemas.microsoft.com/office/drawing/2017/model3d" xmlns:o="urn:schemas-microsoft-com:office:office" xmlns:r="http://schemas.openxmlformats.org/officeDocument/2006/relationships" xmlns:m="http://schemas.openxmlformats.org/officeDocument/2006/math" xmlns:v="urn:schemas-microsoft-com:vml" xmlns:wp14="http://schemas.microsoft.com/office/word/2010/wordprocessingDrawing" xmlns:wp="http://schemas.openxmlformats.org/drawingml/2006/wordprocessingDrawing" xmlns:w10="urn:schemas-microsoft-com:office:word" xmlns:w="http://schemas.openxmlformats.org/wordprocessingml/2006/main" xmlns:w14="http://schemas.microsoft.com/office/word/2010/wordml" xmlns:w15="http://schemas.microsoft.com/office/word/2012/wordml" xmlns:w16cid="http://schemas.microsoft.com/office/word/2016/wordml/cid" xmlns:w16se="http://schemas.microsoft.com/office/word/2015/wordml/symex" xmlns:wpg="http://schemas.microsoft.com/office/word/2010/wordprocessingGroup" xmlns:wpi="http://schemas.microsoft.com/office/word/2010/wordprocessingInk" xmlns:wne="http://schemas.microsoft.com/office/word/2006/wordml" xmlns:wps="http://schemas.microsoft.com/office/word/2010/wordprocessingShape" mc:Ignorable="w14 w15 w16se w16cid wp14">
+<w:document xmlns:wpc="http://schemas.microsoft.com/office/word/2010/wordprocessingCanvas" xmlns:cx="http://schemas.microsoft.com/office/drawing/2014/chartex" xmlns:mc="http://schemas.openxmlformats.org/markup-compatibility/2006" xmlns:o="urn:schemas-microsoft-com:office:office" xmlns:r="http://schemas.openxmlformats.org/officeDocument/2006/relationships" xmlns:m="http://schemas.openxmlformats.org/officeDocument/2006/math" xmlns:v="urn:schemas-microsoft-com:vml" xmlns:wp14="http://schemas.microsoft.com/office/word/2010/wordprocessingDrawing" xmlns:wp="http://schemas.openxmlformats.org/drawingml/2006/wordprocessingDrawing" xmlns:w10="urn:schemas-microsoft-com:office:word" xmlns:w="http://schemas.openxmlformats.org/wordprocessingml/2006/main" xmlns:w14="http://schemas.microsoft.com/office/word/2010/wordml" xmlns:w15="http://schemas.microsoft.com/office/word/2012/wordml" xmlns:w16se="http://schemas.microsoft.com/office/word/2015/wordml/symex" xmlns:wpg="http://schemas.microsoft.com/office/word/2010/wordprocessingGroup" xmlns:wpi="http://schemas.microsoft.com/office/word/2010/wordprocessingInk" xmlns:wne="http://schemas.microsoft.com/office/word/2006/wordml" xmlns:wps="http://schemas.microsoft.com/office/word/2010/wordprocessingShape" mc:Ignorable="w14 w15 w16se wp14">
   <w:body>
     <w:bookmarkStart w:id="0" w:name="_Hlk11077160"/>
     <w:bookmarkStart w:id="1" w:name="OLE_LINK4"/>
@@ -413,7 +413,7 @@
               </wp:anchor>
             </w:drawing>
           </mc:Choice>
-          <mc:Fallback>
+          <mc:Fallback xmlns:w16cid="http://schemas.microsoft.com/office/word/2016/wordml/cid" xmlns:am3d="http://schemas.microsoft.com/office/drawing/2017/model3d" xmlns:aink="http://schemas.microsoft.com/office/drawing/2016/ink" xmlns:cx8="http://schemas.microsoft.com/office/drawing/2016/5/14/chartex" xmlns:cx7="http://schemas.microsoft.com/office/drawing/2016/5/13/chartex" xmlns:cx6="http://schemas.microsoft.com/office/drawing/2016/5/12/chartex" xmlns:cx5="http://schemas.microsoft.com/office/drawing/2016/5/11/chartex" xmlns:cx4="http://schemas.microsoft.com/office/drawing/2016/5/10/chartex" xmlns:cx3="http://schemas.microsoft.com/office/drawing/2016/5/9/chartex" xmlns:cx2="http://schemas.microsoft.com/office/drawing/2015/10/21/chartex" xmlns:cx1="http://schemas.microsoft.com/office/drawing/2015/9/8/chartex">
             <w:pict>
               <v:group w14:anchorId="63DFC6A1" id="Group 14" o:spid="_x0000_s1026" style="position:absolute;margin-left:0;margin-top:-47.25pt;width:529.95pt;height:742.85pt;z-index:-251639808;mso-position-horizontal:center;mso-position-horizontal-relative:margin" coordorigin="1371,1103" coordsize="9706,14640" o:gfxdata="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">
                 <v:shapetype id="_x0000_t75" coordsize="21600,21600" o:spt="75" o:preferrelative="t" path="m@4@5l@4@11@9@11@9@5xe" filled="f" stroked="f">
@@ -1207,7 +1207,7 @@
               </wp:anchor>
             </w:drawing>
           </mc:Choice>
-          <mc:Fallback>
+          <mc:Fallback xmlns:w16cid="http://schemas.microsoft.com/office/word/2016/wordml/cid" xmlns:am3d="http://schemas.microsoft.com/office/drawing/2017/model3d" xmlns:aink="http://schemas.microsoft.com/office/drawing/2016/ink" xmlns:cx8="http://schemas.microsoft.com/office/drawing/2016/5/14/chartex" xmlns:cx7="http://schemas.microsoft.com/office/drawing/2016/5/13/chartex" xmlns:cx6="http://schemas.microsoft.com/office/drawing/2016/5/12/chartex" xmlns:cx5="http://schemas.microsoft.com/office/drawing/2016/5/11/chartex" xmlns:cx4="http://schemas.microsoft.com/office/drawing/2016/5/10/chartex" xmlns:cx3="http://schemas.microsoft.com/office/drawing/2016/5/9/chartex" xmlns:cx2="http://schemas.microsoft.com/office/drawing/2015/10/21/chartex" xmlns:cx1="http://schemas.microsoft.com/office/drawing/2015/9/8/chartex">
             <w:pict>
               <v:shapetype w14:anchorId="6940BFB2" id="_x0000_t54" coordsize="21600,21600" o:spt="54" adj="5400,18900" path="m0@29l@3@29qx@4@19l@4@10@5@10@5@19qy@6@29l@28@29@26@22@28@23@9@23@9@24qy@8,l@1,qx@0@24l@0@23,0@23,2700@22xem@4@19nfqy@3@20l@1@20qx@0@21@1@10l@4@10em@5@19nfqy@6@20l@8@20qx@9@21@8@10l@5@10em@0@21nfl@0@23em@9@21nfl@9@23e">
                 <v:formulas>
@@ -4643,8 +4643,6 @@
                 <w:lang w:val="en-US"/>
               </w:rPr>
             </w:pPr>
-            <w:bookmarkStart w:id="2" w:name="_GoBack"/>
-            <w:bookmarkEnd w:id="2"/>
           </w:p>
         </w:tc>
         <w:tc>
@@ -4873,7 +4871,7 @@
           <w:szCs w:val="32"/>
         </w:rPr>
       </w:pPr>
-      <w:bookmarkStart w:id="3" w:name="_Toc27937627"/>
+      <w:bookmarkStart w:id="2" w:name="_Toc27937627"/>
       <w:r>
         <w:rPr>
           <w:rFonts w:asciiTheme="majorHAnsi" w:hAnsiTheme="majorHAnsi" w:cstheme="majorHAnsi"/>
@@ -4886,7 +4884,7 @@
         <w:lastRenderedPageBreak/>
         <w:t>GIỚI THIỆU  TỔNG QUÁT ĐỀ TÀI</w:t>
       </w:r>
-      <w:bookmarkEnd w:id="3"/>
+      <w:bookmarkEnd w:id="2"/>
     </w:p>
     <w:p>
       <w:pPr>
@@ -5191,7 +5189,7 @@
           <w:szCs w:val="32"/>
         </w:rPr>
       </w:pPr>
-      <w:bookmarkStart w:id="4" w:name="_Toc27937628"/>
+      <w:bookmarkStart w:id="3" w:name="_Toc27937628"/>
       <w:r>
         <w:rPr>
           <w:b/>
@@ -5202,7 +5200,7 @@
         <w:lastRenderedPageBreak/>
         <w:t>KHẢO SÁT HIỆN TRẠNG</w:t>
       </w:r>
-      <w:bookmarkEnd w:id="4"/>
+      <w:bookmarkEnd w:id="3"/>
     </w:p>
     <w:p>
       <w:pPr>
@@ -5219,7 +5217,7 @@
           <w:szCs w:val="28"/>
         </w:rPr>
       </w:pPr>
-      <w:bookmarkStart w:id="5" w:name="_Toc27937629"/>
+      <w:bookmarkStart w:id="4" w:name="_Toc27937629"/>
       <w:r>
         <w:rPr>
           <w:sz w:val="28"/>
@@ -5227,7 +5225,7 @@
         </w:rPr>
         <w:t>Hiện trạng tổ chức</w:t>
       </w:r>
-      <w:bookmarkEnd w:id="5"/>
+      <w:bookmarkEnd w:id="4"/>
     </w:p>
     <w:p>
       <w:pPr>
@@ -5276,6 +5274,7 @@
           <w:szCs w:val="28"/>
         </w:rPr>
       </w:pPr>
+      <w:bookmarkStart w:id="5" w:name="_GoBack"/>
       <w:r>
         <w:rPr>
           <w:rFonts w:asciiTheme="majorHAnsi" w:hAnsiTheme="majorHAnsi" w:cstheme="majorHAnsi"/>
@@ -5284,10 +5283,10 @@
           <w:lang w:val="en-US" w:eastAsia="en-US"/>
         </w:rPr>
         <w:drawing>
-          <wp:inline distT="0" distB="0" distL="0" distR="0" wp14:anchorId="4D68CFC9" wp14:editId="48F839A5">
-            <wp:extent cx="5219700" cy="1677035"/>
-            <wp:effectExtent l="0" t="0" r="0" b="0"/>
-            <wp:docPr id="1" name="Picture 1"/>
+          <wp:inline distT="0" distB="0" distL="0" distR="0" wp14:anchorId="1C4D23F1" wp14:editId="15488299">
+            <wp:extent cx="5705475" cy="1506220"/>
+            <wp:effectExtent l="0" t="0" r="9525" b="0"/>
+            <wp:docPr id="26" name="Picture 26"/>
             <wp:cNvGraphicFramePr>
               <a:graphicFrameLocks xmlns:a="http://schemas.openxmlformats.org/drawingml/2006/main" noChangeAspect="1"/>
             </wp:cNvGraphicFramePr>
@@ -5295,7 +5294,7 @@
               <a:graphicData uri="http://schemas.openxmlformats.org/drawingml/2006/picture">
                 <pic:pic xmlns:pic="http://schemas.openxmlformats.org/drawingml/2006/picture">
                   <pic:nvPicPr>
-                    <pic:cNvPr id="1" name="Untitled Diagram.png"/>
+                    <pic:cNvPr id="26" name="Untitled Diagram.png"/>
                     <pic:cNvPicPr/>
                   </pic:nvPicPr>
                   <pic:blipFill>
@@ -5313,7 +5312,7 @@
                   <pic:spPr>
                     <a:xfrm>
                       <a:off x="0" y="0"/>
-                      <a:ext cx="5219700" cy="1677035"/>
+                      <a:ext cx="5705475" cy="1506220"/>
                     </a:xfrm>
                     <a:prstGeom prst="rect">
                       <a:avLst/>
@@ -5325,6 +5324,7 @@
           </wp:inline>
         </w:drawing>
       </w:r>
+      <w:bookmarkEnd w:id="5"/>
     </w:p>
     <w:p>
       <w:pPr>
@@ -21567,7 +21567,7 @@
 </file>
 
 <file path=word/endnotes.xml><?xml version="1.0" encoding="utf-8"?>
-<w:endnotes xmlns:wpc="http://schemas.microsoft.com/office/word/2010/wordprocessingCanvas" xmlns:cx="http://schemas.microsoft.com/office/drawing/2014/chartex" xmlns:cx1="http://schemas.microsoft.com/office/drawing/2015/9/8/chartex" xmlns:cx2="http://schemas.microsoft.com/office/drawing/2015/10/21/chartex" xmlns:cx3="http://schemas.microsoft.com/office/drawing/2016/5/9/chartex" xmlns:cx4="http://schemas.microsoft.com/office/drawing/2016/5/10/chartex" xmlns:cx5="http://schemas.microsoft.com/office/drawing/2016/5/11/chartex" xmlns:cx6="http://schemas.microsoft.com/office/drawing/2016/5/12/chartex" xmlns:cx7="http://schemas.microsoft.com/office/drawing/2016/5/13/chartex" xmlns:cx8="http://schemas.microsoft.com/office/drawing/2016/5/14/chartex" xmlns:mc="http://schemas.openxmlformats.org/markup-compatibility/2006" xmlns:aink="http://schemas.microsoft.com/office/drawing/2016/ink" xmlns:am3d="http://schemas.microsoft.com/office/drawing/2017/model3d" xmlns:o="urn:schemas-microsoft-com:office:office" xmlns:r="http://schemas.openxmlformats.org/officeDocument/2006/relationships" xmlns:m="http://schemas.openxmlformats.org/officeDocument/2006/math" xmlns:v="urn:schemas-microsoft-com:vml" xmlns:wp14="http://schemas.microsoft.com/office/word/2010/wordprocessingDrawing" xmlns:wp="http://schemas.openxmlformats.org/drawingml/2006/wordprocessingDrawing" xmlns:w10="urn:schemas-microsoft-com:office:word" xmlns:w="http://schemas.openxmlformats.org/wordprocessingml/2006/main" xmlns:w14="http://schemas.microsoft.com/office/word/2010/wordml" xmlns:w15="http://schemas.microsoft.com/office/word/2012/wordml" xmlns:w16cid="http://schemas.microsoft.com/office/word/2016/wordml/cid" xmlns:w16se="http://schemas.microsoft.com/office/word/2015/wordml/symex" xmlns:wpg="http://schemas.microsoft.com/office/word/2010/wordprocessingGroup" xmlns:wpi="http://schemas.microsoft.com/office/word/2010/wordprocessingInk" xmlns:wne="http://schemas.microsoft.com/office/word/2006/wordml" xmlns:wps="http://schemas.microsoft.com/office/word/2010/wordprocessingShape" mc:Ignorable="w14 w15 w16se w16cid wp14">
+<w:endnotes xmlns:wpc="http://schemas.microsoft.com/office/word/2010/wordprocessingCanvas" xmlns:cx="http://schemas.microsoft.com/office/drawing/2014/chartex" xmlns:mc="http://schemas.openxmlformats.org/markup-compatibility/2006" xmlns:o="urn:schemas-microsoft-com:office:office" xmlns:r="http://schemas.openxmlformats.org/officeDocument/2006/relationships" xmlns:m="http://schemas.openxmlformats.org/officeDocument/2006/math" xmlns:v="urn:schemas-microsoft-com:vml" xmlns:wp14="http://schemas.microsoft.com/office/word/2010/wordprocessingDrawing" xmlns:wp="http://schemas.openxmlformats.org/drawingml/2006/wordprocessingDrawing" xmlns:w10="urn:schemas-microsoft-com:office:word" xmlns:w="http://schemas.openxmlformats.org/wordprocessingml/2006/main" xmlns:w14="http://schemas.microsoft.com/office/word/2010/wordml" xmlns:w15="http://schemas.microsoft.com/office/word/2012/wordml" xmlns:w16se="http://schemas.microsoft.com/office/word/2015/wordml/symex" xmlns:wpg="http://schemas.microsoft.com/office/word/2010/wordprocessingGroup" xmlns:wpi="http://schemas.microsoft.com/office/word/2010/wordprocessingInk" xmlns:wne="http://schemas.microsoft.com/office/word/2006/wordml" xmlns:wps="http://schemas.microsoft.com/office/word/2010/wordprocessingShape" mc:Ignorable="w14 w15 w16se wp14">
   <w:endnote w:type="separator" w:id="-1">
     <w:p>
       <w:pPr>
@@ -21592,7 +21592,7 @@
 </file>
 
 <file path=word/footer1.xml><?xml version="1.0" encoding="utf-8"?>
-<w:ftr xmlns:wpc="http://schemas.microsoft.com/office/word/2010/wordprocessingCanvas" xmlns:cx="http://schemas.microsoft.com/office/drawing/2014/chartex" xmlns:cx1="http://schemas.microsoft.com/office/drawing/2015/9/8/chartex" xmlns:cx2="http://schemas.microsoft.com/office/drawing/2015/10/21/chartex" xmlns:cx3="http://schemas.microsoft.com/office/drawing/2016/5/9/chartex" xmlns:cx4="http://schemas.microsoft.com/office/drawing/2016/5/10/chartex" xmlns:cx5="http://schemas.microsoft.com/office/drawing/2016/5/11/chartex" xmlns:cx6="http://schemas.microsoft.com/office/drawing/2016/5/12/chartex" xmlns:cx7="http://schemas.microsoft.com/office/drawing/2016/5/13/chartex" xmlns:cx8="http://schemas.microsoft.com/office/drawing/2016/5/14/chartex" xmlns:mc="http://schemas.openxmlformats.org/markup-compatibility/2006" xmlns:aink="http://schemas.microsoft.com/office/drawing/2016/ink" xmlns:am3d="http://schemas.microsoft.com/office/drawing/2017/model3d" xmlns:o="urn:schemas-microsoft-com:office:office" xmlns:r="http://schemas.openxmlformats.org/officeDocument/2006/relationships" xmlns:m="http://schemas.openxmlformats.org/officeDocument/2006/math" xmlns:v="urn:schemas-microsoft-com:vml" xmlns:wp14="http://schemas.microsoft.com/office/word/2010/wordprocessingDrawing" xmlns:wp="http://schemas.openxmlformats.org/drawingml/2006/wordprocessingDrawing" xmlns:w10="urn:schemas-microsoft-com:office:word" xmlns:w="http://schemas.openxmlformats.org/wordprocessingml/2006/main" xmlns:w14="http://schemas.microsoft.com/office/word/2010/wordml" xmlns:w15="http://schemas.microsoft.com/office/word/2012/wordml" xmlns:w16cid="http://schemas.microsoft.com/office/word/2016/wordml/cid" xmlns:w16se="http://schemas.microsoft.com/office/word/2015/wordml/symex" xmlns:wpg="http://schemas.microsoft.com/office/word/2010/wordprocessingGroup" xmlns:wpi="http://schemas.microsoft.com/office/word/2010/wordprocessingInk" xmlns:wne="http://schemas.microsoft.com/office/word/2006/wordml" xmlns:wps="http://schemas.microsoft.com/office/word/2010/wordprocessingShape" mc:Ignorable="w14 w15 w16se w16cid wp14">
+<w:ftr xmlns:wpc="http://schemas.microsoft.com/office/word/2010/wordprocessingCanvas" xmlns:cx="http://schemas.microsoft.com/office/drawing/2014/chartex" xmlns:mc="http://schemas.openxmlformats.org/markup-compatibility/2006" xmlns:o="urn:schemas-microsoft-com:office:office" xmlns:r="http://schemas.openxmlformats.org/officeDocument/2006/relationships" xmlns:m="http://schemas.openxmlformats.org/officeDocument/2006/math" xmlns:v="urn:schemas-microsoft-com:vml" xmlns:wp14="http://schemas.microsoft.com/office/word/2010/wordprocessingDrawing" xmlns:wp="http://schemas.openxmlformats.org/drawingml/2006/wordprocessingDrawing" xmlns:w10="urn:schemas-microsoft-com:office:word" xmlns:w="http://schemas.openxmlformats.org/wordprocessingml/2006/main" xmlns:w14="http://schemas.microsoft.com/office/word/2010/wordml" xmlns:w15="http://schemas.microsoft.com/office/word/2012/wordml" xmlns:w16se="http://schemas.microsoft.com/office/word/2015/wordml/symex" xmlns:wpg="http://schemas.microsoft.com/office/word/2010/wordprocessingGroup" xmlns:wpi="http://schemas.microsoft.com/office/word/2010/wordprocessingInk" xmlns:wne="http://schemas.microsoft.com/office/word/2006/wordml" xmlns:wps="http://schemas.microsoft.com/office/word/2010/wordprocessingShape" mc:Ignorable="w14 w15 w16se wp14">
   <w:sdt>
     <w:sdtPr>
       <w:id w:val="1163891187"/>
@@ -21645,7 +21645,7 @@
 </file>
 
 <file path=word/footnotes.xml><?xml version="1.0" encoding="utf-8"?>
-<w:footnotes xmlns:wpc="http://schemas.microsoft.com/office/word/2010/wordprocessingCanvas" xmlns:cx="http://schemas.microsoft.com/office/drawing/2014/chartex" xmlns:cx1="http://schemas.microsoft.com/office/drawing/2015/9/8/chartex" xmlns:cx2="http://schemas.microsoft.com/office/drawing/2015/10/21/chartex" xmlns:cx3="http://schemas.microsoft.com/office/drawing/2016/5/9/chartex" xmlns:cx4="http://schemas.microsoft.com/office/drawing/2016/5/10/chartex" xmlns:cx5="http://schemas.microsoft.com/office/drawing/2016/5/11/chartex" xmlns:cx6="http://schemas.microsoft.com/office/drawing/2016/5/12/chartex" xmlns:cx7="http://schemas.microsoft.com/office/drawing/2016/5/13/chartex" xmlns:cx8="http://schemas.microsoft.com/office/drawing/2016/5/14/chartex" xmlns:mc="http://schemas.openxmlformats.org/markup-compatibility/2006" xmlns:aink="http://schemas.microsoft.com/office/drawing/2016/ink" xmlns:am3d="http://schemas.microsoft.com/office/drawing/2017/model3d" xmlns:o="urn:schemas-microsoft-com:office:office" xmlns:r="http://schemas.openxmlformats.org/officeDocument/2006/relationships" xmlns:m="http://schemas.openxmlformats.org/officeDocument/2006/math" xmlns:v="urn:schemas-microsoft-com:vml" xmlns:wp14="http://schemas.microsoft.com/office/word/2010/wordprocessingDrawing" xmlns:wp="http://schemas.openxmlformats.org/drawingml/2006/wordprocessingDrawing" xmlns:w10="urn:schemas-microsoft-com:office:word" xmlns:w="http://schemas.openxmlformats.org/wordprocessingml/2006/main" xmlns:w14="http://schemas.microsoft.com/office/word/2010/wordml" xmlns:w15="http://schemas.microsoft.com/office/word/2012/wordml" xmlns:w16cid="http://schemas.microsoft.com/office/word/2016/wordml/cid" xmlns:w16se="http://schemas.microsoft.com/office/word/2015/wordml/symex" xmlns:wpg="http://schemas.microsoft.com/office/word/2010/wordprocessingGroup" xmlns:wpi="http://schemas.microsoft.com/office/word/2010/wordprocessingInk" xmlns:wne="http://schemas.microsoft.com/office/word/2006/wordml" xmlns:wps="http://schemas.microsoft.com/office/word/2010/wordprocessingShape" mc:Ignorable="w14 w15 w16se w16cid wp14">
+<w:footnotes xmlns:wpc="http://schemas.microsoft.com/office/word/2010/wordprocessingCanvas" xmlns:cx="http://schemas.microsoft.com/office/drawing/2014/chartex" xmlns:mc="http://schemas.openxmlformats.org/markup-compatibility/2006" xmlns:o="urn:schemas-microsoft-com:office:office" xmlns:r="http://schemas.openxmlformats.org/officeDocument/2006/relationships" xmlns:m="http://schemas.openxmlformats.org/officeDocument/2006/math" xmlns:v="urn:schemas-microsoft-com:vml" xmlns:wp14="http://schemas.microsoft.com/office/word/2010/wordprocessingDrawing" xmlns:wp="http://schemas.openxmlformats.org/drawingml/2006/wordprocessingDrawing" xmlns:w10="urn:schemas-microsoft-com:office:word" xmlns:w="http://schemas.openxmlformats.org/wordprocessingml/2006/main" xmlns:w14="http://schemas.microsoft.com/office/word/2010/wordml" xmlns:w15="http://schemas.microsoft.com/office/word/2012/wordml" xmlns:w16se="http://schemas.microsoft.com/office/word/2015/wordml/symex" xmlns:wpg="http://schemas.microsoft.com/office/word/2010/wordprocessingGroup" xmlns:wpi="http://schemas.microsoft.com/office/word/2010/wordprocessingInk" xmlns:wne="http://schemas.microsoft.com/office/word/2006/wordml" xmlns:wps="http://schemas.microsoft.com/office/word/2010/wordprocessingShape" mc:Ignorable="w14 w15 w16se wp14">
   <w:footnote w:type="separator" w:id="-1">
     <w:p>
       <w:pPr>
@@ -21670,7 +21670,7 @@
 </file>
 
 <file path=word/numbering.xml><?xml version="1.0" encoding="utf-8"?>
-<w:numbering xmlns:wpc="http://schemas.microsoft.com/office/word/2010/wordprocessingCanvas" xmlns:cx="http://schemas.microsoft.com/office/drawing/2014/chartex" xmlns:cx1="http://schemas.microsoft.com/office/drawing/2015/9/8/chartex" xmlns:cx2="http://schemas.microsoft.com/office/drawing/2015/10/21/chartex" xmlns:cx3="http://schemas.microsoft.com/office/drawing/2016/5/9/chartex" xmlns:cx4="http://schemas.microsoft.com/office/drawing/2016/5/10/chartex" xmlns:cx5="http://schemas.microsoft.com/office/drawing/2016/5/11/chartex" xmlns:cx6="http://schemas.microsoft.com/office/drawing/2016/5/12/chartex" xmlns:cx7="http://schemas.microsoft.com/office/drawing/2016/5/13/chartex" xmlns:cx8="http://schemas.microsoft.com/office/drawing/2016/5/14/chartex" xmlns:mc="http://schemas.openxmlformats.org/markup-compatibility/2006" xmlns:aink="http://schemas.microsoft.com/office/drawing/2016/ink" xmlns:am3d="http://schemas.microsoft.com/office/drawing/2017/model3d" xmlns:o="urn:schemas-microsoft-com:office:office" xmlns:r="http://schemas.openxmlformats.org/officeDocument/2006/relationships" xmlns:m="http://schemas.openxmlformats.org/officeDocument/2006/math" xmlns:v="urn:schemas-microsoft-com:vml" xmlns:wp14="http://schemas.microsoft.com/office/word/2010/wordprocessingDrawing" xmlns:wp="http://schemas.openxmlformats.org/drawingml/2006/wordprocessingDrawing" xmlns:w10="urn:schemas-microsoft-com:office:word" xmlns:w="http://schemas.openxmlformats.org/wordprocessingml/2006/main" xmlns:w14="http://schemas.microsoft.com/office/word/2010/wordml" xmlns:w15="http://schemas.microsoft.com/office/word/2012/wordml" xmlns:w16cid="http://schemas.microsoft.com/office/word/2016/wordml/cid" xmlns:w16se="http://schemas.microsoft.com/office/word/2015/wordml/symex" xmlns:wpg="http://schemas.microsoft.com/office/word/2010/wordprocessingGroup" xmlns:wpi="http://schemas.microsoft.com/office/word/2010/wordprocessingInk" xmlns:wne="http://schemas.microsoft.com/office/word/2006/wordml" xmlns:wps="http://schemas.microsoft.com/office/word/2010/wordprocessingShape" mc:Ignorable="w14 w15 w16se w16cid wp14">
+<w:numbering xmlns:wpc="http://schemas.microsoft.com/office/word/2010/wordprocessingCanvas" xmlns:cx="http://schemas.microsoft.com/office/drawing/2014/chartex" xmlns:mc="http://schemas.openxmlformats.org/markup-compatibility/2006" xmlns:o="urn:schemas-microsoft-com:office:office" xmlns:r="http://schemas.openxmlformats.org/officeDocument/2006/relationships" xmlns:m="http://schemas.openxmlformats.org/officeDocument/2006/math" xmlns:v="urn:schemas-microsoft-com:vml" xmlns:wp14="http://schemas.microsoft.com/office/word/2010/wordprocessingDrawing" xmlns:wp="http://schemas.openxmlformats.org/drawingml/2006/wordprocessingDrawing" xmlns:w10="urn:schemas-microsoft-com:office:word" xmlns:w="http://schemas.openxmlformats.org/wordprocessingml/2006/main" xmlns:w14="http://schemas.microsoft.com/office/word/2010/wordml" xmlns:w15="http://schemas.microsoft.com/office/word/2012/wordml" xmlns:w16se="http://schemas.microsoft.com/office/word/2015/wordml/symex" xmlns:wpg="http://schemas.microsoft.com/office/word/2010/wordprocessingGroup" xmlns:wpi="http://schemas.microsoft.com/office/word/2010/wordprocessingInk" xmlns:wne="http://schemas.microsoft.com/office/word/2006/wordml" xmlns:wps="http://schemas.microsoft.com/office/word/2010/wordprocessingShape" mc:Ignorable="w14 w15 w16se wp14">
   <w:abstractNum w:abstractNumId="0" w15:restartNumberingAfterBreak="0">
     <w:nsid w:val="0000000B"/>
     <w:multiLevelType w:val="multilevel"/>
@@ -26216,7 +26216,7 @@
 </file>
 
 <file path=word/styles.xml><?xml version="1.0" encoding="utf-8"?>
-<w:styles xmlns:mc="http://schemas.openxmlformats.org/markup-compatibility/2006" xmlns:r="http://schemas.openxmlformats.org/officeDocument/2006/relationships" xmlns:w="http://schemas.openxmlformats.org/wordprocessingml/2006/main" xmlns:w14="http://schemas.microsoft.com/office/word/2010/wordml" xmlns:w15="http://schemas.microsoft.com/office/word/2012/wordml" xmlns:w16cid="http://schemas.microsoft.com/office/word/2016/wordml/cid" xmlns:w16se="http://schemas.microsoft.com/office/word/2015/wordml/symex" mc:Ignorable="w14 w15 w16se w16cid">
+<w:styles xmlns:mc="http://schemas.openxmlformats.org/markup-compatibility/2006" xmlns:r="http://schemas.openxmlformats.org/officeDocument/2006/relationships" xmlns:w="http://schemas.openxmlformats.org/wordprocessingml/2006/main" xmlns:w14="http://schemas.microsoft.com/office/word/2010/wordml" xmlns:w15="http://schemas.microsoft.com/office/word/2012/wordml" xmlns:w16se="http://schemas.microsoft.com/office/word/2015/wordml/symex" mc:Ignorable="w14 w15 w16se">
   <w:docDefaults>
     <w:rPrDefault>
       <w:rPr>
@@ -26232,7 +26232,7 @@
       </w:pPr>
     </w:pPrDefault>
   </w:docDefaults>
-  <w:latentStyles w:defLockedState="0" w:defUIPriority="99" w:defSemiHidden="0" w:defUnhideWhenUsed="0" w:defQFormat="0" w:count="376">
+  <w:latentStyles w:defLockedState="0" w:defUIPriority="99" w:defSemiHidden="0" w:defUnhideWhenUsed="0" w:defQFormat="0" w:count="371">
     <w:lsdException w:name="Normal" w:uiPriority="0" w:qFormat="1"/>
     <w:lsdException w:name="heading 1" w:uiPriority="0" w:qFormat="1"/>
     <w:lsdException w:name="heading 2" w:semiHidden="1" w:uiPriority="0" w:unhideWhenUsed="1" w:qFormat="1"/>
@@ -26338,6 +26338,7 @@
     <w:lsdException w:name="HTML Sample" w:semiHidden="1" w:unhideWhenUsed="1"/>
     <w:lsdException w:name="HTML Typewriter" w:semiHidden="1" w:unhideWhenUsed="1"/>
     <w:lsdException w:name="HTML Variable" w:semiHidden="1" w:unhideWhenUsed="1"/>
+    <w:lsdException w:name="Normal Table" w:semiHidden="1" w:unhideWhenUsed="1"/>
     <w:lsdException w:name="annotation subject" w:semiHidden="1" w:unhideWhenUsed="1"/>
     <w:lsdException w:name="No List" w:semiHidden="1" w:unhideWhenUsed="1"/>
     <w:lsdException w:name="Outline List 1" w:semiHidden="1" w:unhideWhenUsed="1"/>
@@ -26380,8 +26381,11 @@
     <w:lsdException w:name="Table Contemporary" w:semiHidden="1" w:unhideWhenUsed="1"/>
     <w:lsdException w:name="Table Elegant" w:semiHidden="1" w:unhideWhenUsed="1"/>
     <w:lsdException w:name="Table Professional" w:semiHidden="1" w:unhideWhenUsed="1"/>
+    <w:lsdException w:name="Table Subtle 1" w:semiHidden="1" w:unhideWhenUsed="1"/>
     <w:lsdException w:name="Table Subtle 2" w:semiHidden="1" w:unhideWhenUsed="1"/>
     <w:lsdException w:name="Table Web 1" w:semiHidden="1" w:unhideWhenUsed="1"/>
+    <w:lsdException w:name="Table Web 2" w:semiHidden="1" w:unhideWhenUsed="1"/>
+    <w:lsdException w:name="Table Web 3" w:semiHidden="1" w:unhideWhenUsed="1"/>
     <w:lsdException w:name="Balloon Text" w:semiHidden="1" w:unhideWhenUsed="1"/>
     <w:lsdException w:name="Table Grid" w:uiPriority="39"/>
     <w:lsdException w:name="Table Theme" w:semiHidden="1" w:unhideWhenUsed="1"/>
@@ -26600,11 +26604,6 @@
     <w:lsdException w:name="List Table 5 Dark Accent 6" w:uiPriority="50"/>
     <w:lsdException w:name="List Table 6 Colorful Accent 6" w:uiPriority="51"/>
     <w:lsdException w:name="List Table 7 Colorful Accent 6" w:uiPriority="52"/>
-    <w:lsdException w:name="Mention" w:semiHidden="1" w:unhideWhenUsed="1"/>
-    <w:lsdException w:name="Smart Hyperlink" w:semiHidden="1" w:unhideWhenUsed="1"/>
-    <w:lsdException w:name="Hashtag" w:semiHidden="1" w:unhideWhenUsed="1"/>
-    <w:lsdException w:name="Unresolved Mention" w:semiHidden="1" w:unhideWhenUsed="1"/>
-    <w:lsdException w:name="Smart Link" w:semiHidden="1" w:unhideWhenUsed="1"/>
   </w:latentStyles>
   <w:style w:type="paragraph" w:default="1" w:styleId="Normal">
     <w:name w:val="Normal"/>
@@ -27541,7 +27540,7 @@
 </file>
 
 <file path=customXml/itemProps1.xml><?xml version="1.0" encoding="utf-8"?>
-<ds:datastoreItem xmlns:ds="http://schemas.openxmlformats.org/officeDocument/2006/customXml" ds:itemID="{2627B793-5065-4817-A99B-68A7A0062351}">
+<ds:datastoreItem xmlns:ds="http://schemas.openxmlformats.org/officeDocument/2006/customXml" ds:itemID="{F506719F-C59A-4984-8FAF-2CD38F6D6B49}">
   <ds:schemaRefs>
     <ds:schemaRef ds:uri="http://schemas.openxmlformats.org/officeDocument/2006/bibliography"/>
   </ds:schemaRefs>

</xml_diff>